<commit_message>
changed link to repo
</commit_message>
<xml_diff>
--- a/topic6/a6_report.docx
+++ b/topic6/a6_report.docx
@@ -195,20 +195,12 @@
       </w:r>
     </w:p>
     <w:p>
-      <w:pPr>
-        <w:rPr>
-          <w:sz w:val="24"/>
-          <w:szCs w:val="24"/>
-        </w:rPr>
-      </w:pPr>
       <w:hyperlink r:id="rId4" w:history="1">
         <w:r>
           <w:rPr>
             <w:rStyle w:val="Hyperlink"/>
-            <w:sz w:val="24"/>
-            <w:szCs w:val="24"/>
           </w:rPr>
-          <w:t>https://github.com/brykeith/cst-247_GuidedAssignments/tree/master/topic5</w:t>
+          <w:t>https://github.com/brykeith/cst-247_GuidedAssignments/tree/master/topic6</w:t>
         </w:r>
       </w:hyperlink>
     </w:p>
@@ -1765,6 +1757,18 @@
       <w:u w:val="single"/>
     </w:rPr>
   </w:style>
+  <w:style w:type="character" w:styleId="UnresolvedMention">
+    <w:name w:val="Unresolved Mention"/>
+    <w:basedOn w:val="DefaultParagraphFont"/>
+    <w:uiPriority w:val="99"/>
+    <w:semiHidden/>
+    <w:unhideWhenUsed/>
+    <w:rsid w:val="006E3A77"/>
+    <w:rPr>
+      <w:color w:val="605E5C"/>
+      <w:shd w:val="clear" w:color="auto" w:fill="E1DFDD"/>
+    </w:rPr>
+  </w:style>
 </w:styles>
 </file>
 

</xml_diff>